<commit_message>
Java final project DONE
</commit_message>
<xml_diff>
--- a/Final report.docx
+++ b/Final report.docx
@@ -55,111 +55,1232 @@
         </w:rPr>
         <w:t>Description</w:t>
       </w:r>
-    </w:p>
-    <w:p>
-      <w:pPr>
-        <w:rPr>
-          <w:lang w:val="en-US"/>
-        </w:rPr>
-      </w:pPr>
-      <w:r>
-        <w:rPr>
-          <w:lang w:val="en-US"/>
-        </w:rPr>
-        <w:t xml:space="preserve">I implemented a Java program that can manage my schedule for the whole week. </w:t>
-      </w:r>
-      <w:r>
-        <w:rPr>
-          <w:lang w:val="en-US"/>
-        </w:rPr>
-        <w:t>To</w:t>
-      </w:r>
-      <w:r>
-        <w:rPr>
-          <w:lang w:val="en-US"/>
-        </w:rPr>
-        <w:t xml:space="preserve"> achieve this, I made 8 to-do lists for deadline, Monday, Tuesday, Wednesday, Thursday, Friday, Saturday, Sunday so that I could add a schedule for a specific day. </w:t>
-      </w:r>
-    </w:p>
-    <w:p>
-      <w:pPr>
-        <w:rPr>
-          <w:lang w:val="en-US"/>
-        </w:rPr>
-      </w:pPr>
-      <w:r>
-        <w:rPr>
-          <w:lang w:val="en-US"/>
-        </w:rPr>
-        <w:t>The first time you initialize the program, it asks you for the first day of the semester and it automatically calculates the number of weeks you are in and displays it on the screen. Then y</w:t>
-      </w:r>
-      <w:r>
-        <w:rPr>
-          <w:lang w:val="en-US"/>
-        </w:rPr>
-        <w:t>ou can add a to-do list or a deadline or a weekly schedule which has different features each. You can also edit or delete the list items and save them to a text file so that whenever you run the program, your previous actions would be there. There is also a search feature that helps you search for the deadline for a specific schedule.</w:t>
-      </w:r>
-    </w:p>
-    <w:p>
-      <w:pPr>
-        <w:rPr>
-          <w:lang w:val="en-US"/>
-        </w:rPr>
-      </w:pPr>
-      <w:r>
-        <w:rPr>
-          <w:lang w:val="en-US"/>
-        </w:rPr>
-        <w:t xml:space="preserve">Utilizing this program, you can efficiently manage your schedule and keep track of things you did and </w:t>
-      </w:r>
-      <w:proofErr w:type="gramStart"/>
-      <w:r>
-        <w:rPr>
-          <w:lang w:val="en-US"/>
-        </w:rPr>
-        <w:t>have to</w:t>
-      </w:r>
-      <w:proofErr w:type="gramEnd"/>
-      <w:r>
-        <w:rPr>
-          <w:lang w:val="en-US"/>
-        </w:rPr>
-        <w:t xml:space="preserve"> do.</w:t>
-      </w:r>
-    </w:p>
-    <w:p>
-      <w:pPr>
-        <w:rPr>
-          <w:lang w:val="en-US"/>
-        </w:rPr>
-      </w:pPr>
-    </w:p>
-    <w:p>
-      <w:pPr>
+      <w:r>
         <w:rPr>
           <w:sz w:val="28"/>
           <w:szCs w:val="28"/>
           <w:lang w:val="en-US"/>
         </w:rPr>
-      </w:pPr>
-      <w:r>
+        <w:t>:</w:t>
+      </w:r>
+    </w:p>
+    <w:p>
+      <w:pPr>
+        <w:rPr>
+          <w:lang w:val="en-US"/>
+        </w:rPr>
+      </w:pPr>
+      <w:r>
+        <w:rPr>
+          <w:lang w:val="en-US"/>
+        </w:rPr>
+        <w:t xml:space="preserve">I implemented a Java program that can manage my schedule for the whole week. </w:t>
+      </w:r>
+      <w:r>
+        <w:rPr>
+          <w:lang w:val="en-US"/>
+        </w:rPr>
+        <w:t>To</w:t>
+      </w:r>
+      <w:r>
+        <w:rPr>
+          <w:lang w:val="en-US"/>
+        </w:rPr>
+        <w:t xml:space="preserve"> achieve this, I made 8 to-do lists for deadline, Monday, Tuesday, Wednesday, Thursday, Friday, Saturday, Sunday so that I could add a schedule for a specific day. </w:t>
+      </w:r>
+    </w:p>
+    <w:p>
+      <w:pPr>
+        <w:rPr>
+          <w:lang w:val="en-US"/>
+        </w:rPr>
+      </w:pPr>
+      <w:r>
+        <w:rPr>
+          <w:lang w:val="en-US"/>
+        </w:rPr>
+        <w:t>The first time you initialize the program, it asks you for the first day of the semester and it automatically calculates the number of weeks you are in and displays it on the screen. Then y</w:t>
+      </w:r>
+      <w:r>
+        <w:rPr>
+          <w:lang w:val="en-US"/>
+        </w:rPr>
+        <w:t>ou can add a to</w:t>
+      </w:r>
+      <w:r>
+        <w:rPr>
+          <w:lang w:val="en-US"/>
+        </w:rPr>
+        <w:t>do</w:t>
+      </w:r>
+      <w:r>
+        <w:rPr>
+          <w:lang w:val="en-US"/>
+        </w:rPr>
+        <w:t xml:space="preserve"> or a deadline or a weekly schedule which has different features each.</w:t>
+      </w:r>
+      <w:r>
+        <w:rPr>
+          <w:lang w:val="en-US"/>
+        </w:rPr>
+        <w:t xml:space="preserve"> Deadline and weekly are children of todo, and they all share the same interface. </w:t>
+      </w:r>
+      <w:r>
+        <w:rPr>
+          <w:lang w:val="en-US"/>
+        </w:rPr>
+        <w:t>You</w:t>
+      </w:r>
+      <w:r>
+        <w:rPr>
+          <w:lang w:val="en-US"/>
+        </w:rPr>
+        <w:t xml:space="preserve"> </w:t>
+      </w:r>
+      <w:r>
+        <w:rPr>
+          <w:lang w:val="en-US"/>
+        </w:rPr>
+        <w:t>can also edit or delete the list items and save them to a text file so that whenever you run the program, your previous actions would be there. There is also a search feature that helps you search for the deadline for a specific schedule.</w:t>
+      </w:r>
+    </w:p>
+    <w:p>
+      <w:pPr>
+        <w:rPr>
+          <w:lang w:val="en-US"/>
+        </w:rPr>
+      </w:pPr>
+      <w:r>
+        <w:rPr>
+          <w:lang w:val="en-US"/>
+        </w:rPr>
+        <w:t xml:space="preserve">Utilizing this program, you can efficiently manage your schedule and keep track of things you did and </w:t>
+      </w:r>
+      <w:proofErr w:type="gramStart"/>
+      <w:r>
+        <w:rPr>
+          <w:lang w:val="en-US"/>
+        </w:rPr>
+        <w:t>have to</w:t>
+      </w:r>
+      <w:proofErr w:type="gramEnd"/>
+      <w:r>
+        <w:rPr>
+          <w:lang w:val="en-US"/>
+        </w:rPr>
+        <w:t xml:space="preserve"> </w:t>
+      </w:r>
+      <w:r>
+        <w:rPr>
+          <w:lang w:val="en-US"/>
+        </w:rPr>
+        <w:t>do.</w:t>
+      </w:r>
+    </w:p>
+    <w:p>
+      <w:pPr>
+        <w:rPr>
+          <w:lang w:val="en-US"/>
+        </w:rPr>
+      </w:pPr>
+    </w:p>
+    <w:p>
+      <w:pPr>
         <w:rPr>
           <w:sz w:val="28"/>
           <w:szCs w:val="28"/>
           <w:lang w:val="en-US"/>
         </w:rPr>
-        <w:t>UML diagram</w:t>
-      </w:r>
-    </w:p>
-    <w:p>
-      <w:pPr>
-        <w:rPr>
-          <w:rFonts w:hint="eastAsia"/>
+      </w:pPr>
+      <w:proofErr w:type="spellStart"/>
+      <w:r>
+        <w:rPr>
           <w:sz w:val="28"/>
           <w:szCs w:val="28"/>
           <w:lang w:val="en-US"/>
         </w:rPr>
-      </w:pPr>
+        <w:t>Github</w:t>
+      </w:r>
+      <w:proofErr w:type="spellEnd"/>
+      <w:r>
+        <w:rPr>
+          <w:sz w:val="28"/>
+          <w:szCs w:val="28"/>
+          <w:lang w:val="en-US"/>
+        </w:rPr>
+        <w:t xml:space="preserve"> link: </w:t>
+      </w:r>
+      <w:hyperlink r:id="rId4" w:history="1">
+        <w:r>
+          <w:rPr>
+            <w:rStyle w:val="Hyperlink"/>
+            <w:sz w:val="28"/>
+            <w:szCs w:val="28"/>
+            <w:lang w:val="en-US"/>
+          </w:rPr>
+          <w:t>https://github.com/yoyohanyy/FinalProject.git</w:t>
+        </w:r>
+      </w:hyperlink>
+    </w:p>
+    <w:p>
+      <w:pPr>
+        <w:rPr>
+          <w:lang w:val="en-US"/>
+        </w:rPr>
+      </w:pPr>
+    </w:p>
+    <w:p>
+      <w:pPr>
+        <w:rPr>
+          <w:lang w:val="en-US"/>
+        </w:rPr>
+      </w:pPr>
+    </w:p>
+    <w:p>
+      <w:pPr>
+        <w:rPr>
+          <w:lang w:val="en-US"/>
+        </w:rPr>
+      </w:pPr>
+    </w:p>
+    <w:p>
+      <w:pPr>
+        <w:rPr>
+          <w:lang w:val="en-US"/>
+        </w:rPr>
+      </w:pPr>
+    </w:p>
+    <w:p>
+      <w:pPr>
+        <w:rPr>
+          <w:lang w:val="en-US"/>
+        </w:rPr>
+      </w:pPr>
+    </w:p>
+    <w:p>
+      <w:pPr>
+        <w:rPr>
+          <w:lang w:val="en-US"/>
+        </w:rPr>
+      </w:pPr>
+    </w:p>
+    <w:p>
+      <w:pPr>
+        <w:rPr>
+          <w:lang w:val="en-US"/>
+        </w:rPr>
+      </w:pPr>
+    </w:p>
+    <w:p>
+      <w:pPr>
+        <w:rPr>
+          <w:lang w:val="en-US"/>
+        </w:rPr>
+      </w:pPr>
+    </w:p>
+    <w:p>
+      <w:pPr>
+        <w:rPr>
+          <w:lang w:val="en-US"/>
+        </w:rPr>
+      </w:pPr>
+    </w:p>
+    <w:p>
+      <w:pPr>
+        <w:rPr>
+          <w:lang w:val="en-US"/>
+        </w:rPr>
+      </w:pPr>
+    </w:p>
+    <w:p>
+      <w:pPr>
+        <w:rPr>
+          <w:sz w:val="28"/>
+          <w:szCs w:val="28"/>
+          <w:lang w:val="en-US"/>
+        </w:rPr>
+      </w:pPr>
+      <w:r>
+        <w:rPr>
+          <w:sz w:val="28"/>
+          <w:szCs w:val="28"/>
+          <w:lang w:val="en-US"/>
+        </w:rPr>
+        <w:lastRenderedPageBreak/>
+        <w:t>UML diagram</w:t>
+      </w:r>
+      <w:r>
+        <w:rPr>
+          <w:sz w:val="28"/>
+          <w:szCs w:val="28"/>
+          <w:lang w:val="en-US"/>
+        </w:rPr>
+        <w:t>:</w:t>
+      </w:r>
+    </w:p>
+    <w:p>
+      <w:pPr>
+        <w:rPr>
+          <w:sz w:val="28"/>
+          <w:szCs w:val="28"/>
+          <w:lang w:val="en-US"/>
+        </w:rPr>
+      </w:pPr>
+      <w:r>
+        <w:rPr>
+          <w:noProof/>
+          <w:sz w:val="28"/>
+          <w:szCs w:val="28"/>
+          <w:lang w:val="en-US"/>
+        </w:rPr>
+        <w:drawing>
+          <wp:inline distT="0" distB="0" distL="0" distR="0" wp14:anchorId="736F9BE7" wp14:editId="009FDEDA">
+            <wp:extent cx="5181600" cy="5541990"/>
+            <wp:effectExtent l="0" t="0" r="0" b="0"/>
+            <wp:docPr id="345206970" name="Picture 2" descr="A screenshot of a grid with a grid of text&#10;&#10;Description automatically generated"/>
+            <wp:cNvGraphicFramePr>
+              <a:graphicFrameLocks xmlns:a="http://schemas.openxmlformats.org/drawingml/2006/main" noChangeAspect="1"/>
+            </wp:cNvGraphicFramePr>
+            <a:graphic xmlns:a="http://schemas.openxmlformats.org/drawingml/2006/main">
+              <a:graphicData uri="http://schemas.openxmlformats.org/drawingml/2006/picture">
+                <pic:pic xmlns:pic="http://schemas.openxmlformats.org/drawingml/2006/picture">
+                  <pic:nvPicPr>
+                    <pic:cNvPr id="345206970" name="Picture 2" descr="A screenshot of a grid with a grid of text&#10;&#10;Description automatically generated"/>
+                    <pic:cNvPicPr/>
+                  </pic:nvPicPr>
+                  <pic:blipFill>
+                    <a:blip r:embed="rId5">
+                      <a:extLst>
+                        <a:ext uri="{28A0092B-C50C-407E-A947-70E740481C1C}">
+                          <a14:useLocalDpi xmlns:a14="http://schemas.microsoft.com/office/drawing/2010/main" val="0"/>
+                        </a:ext>
+                      </a:extLst>
+                    </a:blip>
+                    <a:stretch>
+                      <a:fillRect/>
+                    </a:stretch>
+                  </pic:blipFill>
+                  <pic:spPr>
+                    <a:xfrm>
+                      <a:off x="0" y="0"/>
+                      <a:ext cx="5262284" cy="5628285"/>
+                    </a:xfrm>
+                    <a:prstGeom prst="rect">
+                      <a:avLst/>
+                    </a:prstGeom>
+                  </pic:spPr>
+                </pic:pic>
+              </a:graphicData>
+            </a:graphic>
+          </wp:inline>
+        </w:drawing>
+      </w:r>
+    </w:p>
+    <w:p>
+      <w:pPr>
+        <w:rPr>
+          <w:sz w:val="28"/>
+          <w:szCs w:val="28"/>
+          <w:lang w:val="en-US"/>
+        </w:rPr>
+      </w:pPr>
+    </w:p>
+    <w:p>
+      <w:pPr>
+        <w:rPr>
+          <w:sz w:val="28"/>
+          <w:szCs w:val="28"/>
+          <w:lang w:val="en-US"/>
+        </w:rPr>
+      </w:pPr>
+    </w:p>
+    <w:p>
+      <w:pPr>
+        <w:rPr>
+          <w:sz w:val="28"/>
+          <w:szCs w:val="28"/>
+          <w:lang w:val="en-US"/>
+        </w:rPr>
+      </w:pPr>
+    </w:p>
+    <w:p>
+      <w:pPr>
+        <w:rPr>
+          <w:sz w:val="28"/>
+          <w:szCs w:val="28"/>
+          <w:lang w:val="en-US"/>
+        </w:rPr>
+      </w:pPr>
+    </w:p>
+    <w:p>
+      <w:pPr>
+        <w:rPr>
+          <w:sz w:val="28"/>
+          <w:szCs w:val="28"/>
+          <w:lang w:val="en-US"/>
+        </w:rPr>
+      </w:pPr>
+    </w:p>
+    <w:p>
+      <w:pPr>
+        <w:rPr>
+          <w:sz w:val="28"/>
+          <w:szCs w:val="28"/>
+          <w:lang w:val="en-US"/>
+        </w:rPr>
+      </w:pPr>
+    </w:p>
+    <w:p>
+      <w:pPr>
+        <w:rPr>
+          <w:sz w:val="28"/>
+          <w:szCs w:val="28"/>
+          <w:lang w:val="en-US"/>
+        </w:rPr>
+      </w:pPr>
+      <w:r>
+        <w:rPr>
+          <w:sz w:val="28"/>
+          <w:szCs w:val="28"/>
+          <w:lang w:val="en-US"/>
+        </w:rPr>
+        <w:lastRenderedPageBreak/>
+        <w:t>User’s guide:</w:t>
+      </w:r>
+    </w:p>
+    <w:p>
+      <w:pPr>
+        <w:rPr>
+          <w:lang w:val="en-US"/>
+        </w:rPr>
+      </w:pPr>
+      <w:r>
+        <w:rPr>
+          <w:lang w:val="en-US"/>
+        </w:rPr>
+        <w:t>Initialization</w:t>
+      </w:r>
+    </w:p>
+    <w:p>
+      <w:pPr>
+        <w:rPr>
+          <w:lang w:val="en-US"/>
+        </w:rPr>
+      </w:pPr>
+      <w:r>
+        <w:drawing>
+          <wp:inline distT="0" distB="0" distL="0" distR="0" wp14:anchorId="1C079E27" wp14:editId="4D365220">
+            <wp:extent cx="5943600" cy="706755"/>
+            <wp:effectExtent l="0" t="0" r="0" b="4445"/>
+            <wp:docPr id="5" name="Picture 4">
+              <a:extLst xmlns:a="http://schemas.openxmlformats.org/drawingml/2006/main">
+                <a:ext uri="{FF2B5EF4-FFF2-40B4-BE49-F238E27FC236}">
+                  <a16:creationId xmlns:a16="http://schemas.microsoft.com/office/drawing/2014/main" id="{0D79B648-D33C-E31A-F3D5-99C6EC3FF9A7}"/>
+                </a:ext>
+              </a:extLst>
+            </wp:docPr>
+            <wp:cNvGraphicFramePr>
+              <a:graphicFrameLocks xmlns:a="http://schemas.openxmlformats.org/drawingml/2006/main" noChangeAspect="1"/>
+            </wp:cNvGraphicFramePr>
+            <a:graphic xmlns:a="http://schemas.openxmlformats.org/drawingml/2006/main">
+              <a:graphicData uri="http://schemas.openxmlformats.org/drawingml/2006/picture">
+                <pic:pic xmlns:pic="http://schemas.openxmlformats.org/drawingml/2006/picture">
+                  <pic:nvPicPr>
+                    <pic:cNvPr id="5" name="Picture 4">
+                      <a:extLst>
+                        <a:ext uri="{FF2B5EF4-FFF2-40B4-BE49-F238E27FC236}">
+                          <a16:creationId xmlns:a16="http://schemas.microsoft.com/office/drawing/2014/main" id="{0D79B648-D33C-E31A-F3D5-99C6EC3FF9A7}"/>
+                        </a:ext>
+                      </a:extLst>
+                    </pic:cNvPr>
+                    <pic:cNvPicPr>
+                      <a:picLocks noChangeAspect="1"/>
+                    </pic:cNvPicPr>
+                  </pic:nvPicPr>
+                  <pic:blipFill>
+                    <a:blip r:embed="rId6"/>
+                    <a:stretch>
+                      <a:fillRect/>
+                    </a:stretch>
+                  </pic:blipFill>
+                  <pic:spPr>
+                    <a:xfrm>
+                      <a:off x="0" y="0"/>
+                      <a:ext cx="5943600" cy="706755"/>
+                    </a:xfrm>
+                    <a:prstGeom prst="rect">
+                      <a:avLst/>
+                    </a:prstGeom>
+                  </pic:spPr>
+                </pic:pic>
+              </a:graphicData>
+            </a:graphic>
+          </wp:inline>
+        </w:drawing>
+      </w:r>
+    </w:p>
+    <w:p>
+      <w:pPr>
+        <w:rPr>
+          <w:lang w:val="en-US"/>
+        </w:rPr>
+      </w:pPr>
+    </w:p>
+    <w:p>
+      <w:pPr>
+        <w:rPr>
+          <w:lang w:val="en-US"/>
+        </w:rPr>
+      </w:pPr>
+      <w:r>
+        <w:drawing>
+          <wp:inline distT="0" distB="0" distL="0" distR="0" wp14:anchorId="35004C37" wp14:editId="0ECFDE0F">
+            <wp:extent cx="2841812" cy="4011460"/>
+            <wp:effectExtent l="0" t="0" r="3175" b="1905"/>
+            <wp:docPr id="4" name="Picture 3" descr="A screenshot of a black screen&#10;&#10;Description automatically generated">
+              <a:extLst xmlns:a="http://schemas.openxmlformats.org/drawingml/2006/main">
+                <a:ext uri="{FF2B5EF4-FFF2-40B4-BE49-F238E27FC236}">
+                  <a16:creationId xmlns:a16="http://schemas.microsoft.com/office/drawing/2014/main" id="{6499535E-0173-CD96-C412-3DA62377F912}"/>
+                </a:ext>
+              </a:extLst>
+            </wp:docPr>
+            <wp:cNvGraphicFramePr>
+              <a:graphicFrameLocks xmlns:a="http://schemas.openxmlformats.org/drawingml/2006/main" noChangeAspect="1"/>
+            </wp:cNvGraphicFramePr>
+            <a:graphic xmlns:a="http://schemas.openxmlformats.org/drawingml/2006/main">
+              <a:graphicData uri="http://schemas.openxmlformats.org/drawingml/2006/picture">
+                <pic:pic xmlns:pic="http://schemas.openxmlformats.org/drawingml/2006/picture">
+                  <pic:nvPicPr>
+                    <pic:cNvPr id="4" name="Picture 3" descr="A screenshot of a black screen&#10;&#10;Description automatically generated">
+                      <a:extLst>
+                        <a:ext uri="{FF2B5EF4-FFF2-40B4-BE49-F238E27FC236}">
+                          <a16:creationId xmlns:a16="http://schemas.microsoft.com/office/drawing/2014/main" id="{6499535E-0173-CD96-C412-3DA62377F912}"/>
+                        </a:ext>
+                      </a:extLst>
+                    </pic:cNvPr>
+                    <pic:cNvPicPr>
+                      <a:picLocks noChangeAspect="1"/>
+                    </pic:cNvPicPr>
+                  </pic:nvPicPr>
+                  <pic:blipFill>
+                    <a:blip r:embed="rId7"/>
+                    <a:stretch>
+                      <a:fillRect/>
+                    </a:stretch>
+                  </pic:blipFill>
+                  <pic:spPr>
+                    <a:xfrm>
+                      <a:off x="0" y="0"/>
+                      <a:ext cx="2869529" cy="4050585"/>
+                    </a:xfrm>
+                    <a:prstGeom prst="rect">
+                      <a:avLst/>
+                    </a:prstGeom>
+                  </pic:spPr>
+                </pic:pic>
+              </a:graphicData>
+            </a:graphic>
+          </wp:inline>
+        </w:drawing>
+      </w:r>
+    </w:p>
+    <w:p>
+      <w:pPr>
+        <w:rPr>
+          <w:lang w:val="en-US"/>
+        </w:rPr>
+      </w:pPr>
+    </w:p>
+    <w:p>
+      <w:pPr>
+        <w:rPr>
+          <w:lang w:val="en-US"/>
+        </w:rPr>
+      </w:pPr>
+    </w:p>
+    <w:p>
+      <w:pPr>
+        <w:rPr>
+          <w:lang w:val="en-US"/>
+        </w:rPr>
+      </w:pPr>
+    </w:p>
+    <w:p>
+      <w:pPr>
+        <w:rPr>
+          <w:lang w:val="en-US"/>
+        </w:rPr>
+      </w:pPr>
+    </w:p>
+    <w:p>
+      <w:pPr>
+        <w:rPr>
+          <w:lang w:val="en-US"/>
+        </w:rPr>
+      </w:pPr>
+    </w:p>
+    <w:p>
+      <w:pPr>
+        <w:rPr>
+          <w:lang w:val="en-US"/>
+        </w:rPr>
+      </w:pPr>
+    </w:p>
+    <w:p>
+      <w:pPr>
+        <w:rPr>
+          <w:lang w:val="en-US"/>
+        </w:rPr>
+      </w:pPr>
+    </w:p>
+    <w:p>
+      <w:pPr>
+        <w:rPr>
+          <w:lang w:val="en-US"/>
+        </w:rPr>
+      </w:pPr>
+      <w:r>
+        <w:rPr>
+          <w:lang w:val="en-US"/>
+        </w:rPr>
+        <w:lastRenderedPageBreak/>
+        <w:t>Add</w:t>
+      </w:r>
+    </w:p>
+    <w:p>
+      <w:pPr>
+        <w:rPr>
+          <w:lang w:val="en-US"/>
+        </w:rPr>
+      </w:pPr>
+      <w:r>
+        <w:drawing>
+          <wp:inline distT="0" distB="0" distL="0" distR="0" wp14:anchorId="47E137B7" wp14:editId="0B0E50F1">
+            <wp:extent cx="3836894" cy="840755"/>
+            <wp:effectExtent l="0" t="0" r="0" b="0"/>
+            <wp:docPr id="2090859569" name="Picture 3" descr="A black background with green text&#10;&#10;Description automatically generated">
+              <a:extLst xmlns:a="http://schemas.openxmlformats.org/drawingml/2006/main">
+                <a:ext uri="{FF2B5EF4-FFF2-40B4-BE49-F238E27FC236}">
+                  <a16:creationId xmlns:a16="http://schemas.microsoft.com/office/drawing/2014/main" id="{69698702-31F1-61D4-EE97-0632C74F01F7}"/>
+                </a:ext>
+              </a:extLst>
+            </wp:docPr>
+            <wp:cNvGraphicFramePr>
+              <a:graphicFrameLocks xmlns:a="http://schemas.openxmlformats.org/drawingml/2006/main" noChangeAspect="1"/>
+            </wp:cNvGraphicFramePr>
+            <a:graphic xmlns:a="http://schemas.openxmlformats.org/drawingml/2006/main">
+              <a:graphicData uri="http://schemas.openxmlformats.org/drawingml/2006/picture">
+                <pic:pic xmlns:pic="http://schemas.openxmlformats.org/drawingml/2006/picture">
+                  <pic:nvPicPr>
+                    <pic:cNvPr id="4" name="Picture 3" descr="A black background with green text&#10;&#10;Description automatically generated">
+                      <a:extLst>
+                        <a:ext uri="{FF2B5EF4-FFF2-40B4-BE49-F238E27FC236}">
+                          <a16:creationId xmlns:a16="http://schemas.microsoft.com/office/drawing/2014/main" id="{69698702-31F1-61D4-EE97-0632C74F01F7}"/>
+                        </a:ext>
+                      </a:extLst>
+                    </pic:cNvPr>
+                    <pic:cNvPicPr>
+                      <a:picLocks noChangeAspect="1"/>
+                    </pic:cNvPicPr>
+                  </pic:nvPicPr>
+                  <pic:blipFill>
+                    <a:blip r:embed="rId8"/>
+                    <a:stretch>
+                      <a:fillRect/>
+                    </a:stretch>
+                  </pic:blipFill>
+                  <pic:spPr>
+                    <a:xfrm>
+                      <a:off x="0" y="0"/>
+                      <a:ext cx="3903069" cy="855255"/>
+                    </a:xfrm>
+                    <a:prstGeom prst="rect">
+                      <a:avLst/>
+                    </a:prstGeom>
+                  </pic:spPr>
+                </pic:pic>
+              </a:graphicData>
+            </a:graphic>
+          </wp:inline>
+        </w:drawing>
+      </w:r>
+    </w:p>
+    <w:p>
+      <w:pPr>
+        <w:rPr>
+          <w:lang w:val="en-US"/>
+        </w:rPr>
+      </w:pPr>
+      <w:r>
+        <w:drawing>
+          <wp:inline distT="0" distB="0" distL="0" distR="0" wp14:anchorId="060ED3D8" wp14:editId="4534F78B">
+            <wp:extent cx="3585882" cy="1043991"/>
+            <wp:effectExtent l="0" t="0" r="0" b="0"/>
+            <wp:docPr id="1429852398" name="Picture 3" descr="A black background with white text&#10;&#10;Description automatically generated">
+              <a:extLst xmlns:a="http://schemas.openxmlformats.org/drawingml/2006/main">
+                <a:ext uri="{FF2B5EF4-FFF2-40B4-BE49-F238E27FC236}">
+                  <a16:creationId xmlns:a16="http://schemas.microsoft.com/office/drawing/2014/main" id="{D3685427-5462-85AE-F015-654CD63482BD}"/>
+                </a:ext>
+              </a:extLst>
+            </wp:docPr>
+            <wp:cNvGraphicFramePr>
+              <a:graphicFrameLocks xmlns:a="http://schemas.openxmlformats.org/drawingml/2006/main" noChangeAspect="1"/>
+            </wp:cNvGraphicFramePr>
+            <a:graphic xmlns:a="http://schemas.openxmlformats.org/drawingml/2006/main">
+              <a:graphicData uri="http://schemas.openxmlformats.org/drawingml/2006/picture">
+                <pic:pic xmlns:pic="http://schemas.openxmlformats.org/drawingml/2006/picture">
+                  <pic:nvPicPr>
+                    <pic:cNvPr id="4" name="Picture 3" descr="A black background with white text&#10;&#10;Description automatically generated">
+                      <a:extLst>
+                        <a:ext uri="{FF2B5EF4-FFF2-40B4-BE49-F238E27FC236}">
+                          <a16:creationId xmlns:a16="http://schemas.microsoft.com/office/drawing/2014/main" id="{D3685427-5462-85AE-F015-654CD63482BD}"/>
+                        </a:ext>
+                      </a:extLst>
+                    </pic:cNvPr>
+                    <pic:cNvPicPr>
+                      <a:picLocks noChangeAspect="1"/>
+                    </pic:cNvPicPr>
+                  </pic:nvPicPr>
+                  <pic:blipFill>
+                    <a:blip r:embed="rId9"/>
+                    <a:stretch>
+                      <a:fillRect/>
+                    </a:stretch>
+                  </pic:blipFill>
+                  <pic:spPr>
+                    <a:xfrm>
+                      <a:off x="0" y="0"/>
+                      <a:ext cx="3629138" cy="1056585"/>
+                    </a:xfrm>
+                    <a:prstGeom prst="rect">
+                      <a:avLst/>
+                    </a:prstGeom>
+                  </pic:spPr>
+                </pic:pic>
+              </a:graphicData>
+            </a:graphic>
+          </wp:inline>
+        </w:drawing>
+      </w:r>
+    </w:p>
+    <w:p>
+      <w:pPr>
+        <w:rPr>
+          <w:lang w:val="en-US"/>
+        </w:rPr>
+      </w:pPr>
+      <w:r>
+        <w:drawing>
+          <wp:inline distT="0" distB="0" distL="0" distR="0" wp14:anchorId="7373A14F" wp14:editId="7F0E9F8A">
+            <wp:extent cx="3585845" cy="1012033"/>
+            <wp:effectExtent l="0" t="0" r="0" b="4445"/>
+            <wp:docPr id="45753835" name="Picture 3" descr="A black background with green and white text&#10;&#10;Description automatically generated">
+              <a:extLst xmlns:a="http://schemas.openxmlformats.org/drawingml/2006/main">
+                <a:ext uri="{FF2B5EF4-FFF2-40B4-BE49-F238E27FC236}">
+                  <a16:creationId xmlns:a16="http://schemas.microsoft.com/office/drawing/2014/main" id="{0B237BD2-ADDB-EB6A-6022-D1DA5ED1E6B7}"/>
+                </a:ext>
+              </a:extLst>
+            </wp:docPr>
+            <wp:cNvGraphicFramePr>
+              <a:graphicFrameLocks xmlns:a="http://schemas.openxmlformats.org/drawingml/2006/main" noChangeAspect="1"/>
+            </wp:cNvGraphicFramePr>
+            <a:graphic xmlns:a="http://schemas.openxmlformats.org/drawingml/2006/main">
+              <a:graphicData uri="http://schemas.openxmlformats.org/drawingml/2006/picture">
+                <pic:pic xmlns:pic="http://schemas.openxmlformats.org/drawingml/2006/picture">
+                  <pic:nvPicPr>
+                    <pic:cNvPr id="4" name="Picture 3" descr="A black background with green and white text&#10;&#10;Description automatically generated">
+                      <a:extLst>
+                        <a:ext uri="{FF2B5EF4-FFF2-40B4-BE49-F238E27FC236}">
+                          <a16:creationId xmlns:a16="http://schemas.microsoft.com/office/drawing/2014/main" id="{0B237BD2-ADDB-EB6A-6022-D1DA5ED1E6B7}"/>
+                        </a:ext>
+                      </a:extLst>
+                    </pic:cNvPr>
+                    <pic:cNvPicPr>
+                      <a:picLocks noChangeAspect="1"/>
+                    </pic:cNvPicPr>
+                  </pic:nvPicPr>
+                  <pic:blipFill>
+                    <a:blip r:embed="rId10"/>
+                    <a:stretch>
+                      <a:fillRect/>
+                    </a:stretch>
+                  </pic:blipFill>
+                  <pic:spPr>
+                    <a:xfrm>
+                      <a:off x="0" y="0"/>
+                      <a:ext cx="3691490" cy="1041849"/>
+                    </a:xfrm>
+                    <a:prstGeom prst="rect">
+                      <a:avLst/>
+                    </a:prstGeom>
+                  </pic:spPr>
+                </pic:pic>
+              </a:graphicData>
+            </a:graphic>
+          </wp:inline>
+        </w:drawing>
+      </w:r>
+    </w:p>
+    <w:p>
+      <w:pPr>
+        <w:rPr>
+          <w:lang w:val="en-US"/>
+        </w:rPr>
+      </w:pPr>
+      <w:r>
+        <w:rPr>
+          <w:lang w:val="en-US"/>
+        </w:rPr>
+        <w:t>Edit</w:t>
+      </w:r>
+    </w:p>
+    <w:p>
+      <w:pPr>
+        <w:rPr>
+          <w:lang w:val="en-US"/>
+        </w:rPr>
+      </w:pPr>
+      <w:r>
+        <w:drawing>
+          <wp:inline distT="0" distB="0" distL="0" distR="0" wp14:anchorId="172A6EFA" wp14:editId="3CB1B3F6">
+            <wp:extent cx="3541059" cy="908342"/>
+            <wp:effectExtent l="0" t="0" r="2540" b="6350"/>
+            <wp:docPr id="959762685" name="Picture 4" descr="A black background with white text&#10;&#10;Description automatically generated">
+              <a:extLst xmlns:a="http://schemas.openxmlformats.org/drawingml/2006/main">
+                <a:ext uri="{FF2B5EF4-FFF2-40B4-BE49-F238E27FC236}">
+                  <a16:creationId xmlns:a16="http://schemas.microsoft.com/office/drawing/2014/main" id="{64240803-2BB1-EAA0-1826-16DF2729BC13}"/>
+                </a:ext>
+              </a:extLst>
+            </wp:docPr>
+            <wp:cNvGraphicFramePr>
+              <a:graphicFrameLocks xmlns:a="http://schemas.openxmlformats.org/drawingml/2006/main" noChangeAspect="1"/>
+            </wp:cNvGraphicFramePr>
+            <a:graphic xmlns:a="http://schemas.openxmlformats.org/drawingml/2006/main">
+              <a:graphicData uri="http://schemas.openxmlformats.org/drawingml/2006/picture">
+                <pic:pic xmlns:pic="http://schemas.openxmlformats.org/drawingml/2006/picture">
+                  <pic:nvPicPr>
+                    <pic:cNvPr id="5" name="Picture 4" descr="A black background with white text&#10;&#10;Description automatically generated">
+                      <a:extLst>
+                        <a:ext uri="{FF2B5EF4-FFF2-40B4-BE49-F238E27FC236}">
+                          <a16:creationId xmlns:a16="http://schemas.microsoft.com/office/drawing/2014/main" id="{64240803-2BB1-EAA0-1826-16DF2729BC13}"/>
+                        </a:ext>
+                      </a:extLst>
+                    </pic:cNvPr>
+                    <pic:cNvPicPr>
+                      <a:picLocks noChangeAspect="1"/>
+                    </pic:cNvPicPr>
+                  </pic:nvPicPr>
+                  <pic:blipFill>
+                    <a:blip r:embed="rId11"/>
+                    <a:stretch>
+                      <a:fillRect/>
+                    </a:stretch>
+                  </pic:blipFill>
+                  <pic:spPr>
+                    <a:xfrm>
+                      <a:off x="0" y="0"/>
+                      <a:ext cx="3621618" cy="929007"/>
+                    </a:xfrm>
+                    <a:prstGeom prst="rect">
+                      <a:avLst/>
+                    </a:prstGeom>
+                  </pic:spPr>
+                </pic:pic>
+              </a:graphicData>
+            </a:graphic>
+          </wp:inline>
+        </w:drawing>
+      </w:r>
+    </w:p>
+    <w:p>
+      <w:pPr>
+        <w:rPr>
+          <w:lang w:val="en-US"/>
+        </w:rPr>
+      </w:pPr>
+    </w:p>
+    <w:p>
+      <w:pPr>
+        <w:rPr>
+          <w:lang w:val="en-US"/>
+        </w:rPr>
+      </w:pPr>
+      <w:r>
+        <w:rPr>
+          <w:lang w:val="en-US"/>
+        </w:rPr>
+        <w:t>Delete</w:t>
+      </w:r>
+    </w:p>
+    <w:p>
+      <w:pPr>
+        <w:rPr>
+          <w:lang w:val="en-US"/>
+        </w:rPr>
+      </w:pPr>
+      <w:r>
+        <w:drawing>
+          <wp:inline distT="0" distB="0" distL="0" distR="0" wp14:anchorId="19C7254F" wp14:editId="5717F1CE">
+            <wp:extent cx="4132729" cy="832727"/>
+            <wp:effectExtent l="0" t="0" r="0" b="5715"/>
+            <wp:docPr id="666096499" name="Picture 3" descr="A black background with white text&#10;&#10;Description automatically generated">
+              <a:extLst xmlns:a="http://schemas.openxmlformats.org/drawingml/2006/main">
+                <a:ext uri="{FF2B5EF4-FFF2-40B4-BE49-F238E27FC236}">
+                  <a16:creationId xmlns:a16="http://schemas.microsoft.com/office/drawing/2014/main" id="{C1CA1E14-909E-816F-6D12-BFA5ED58AB73}"/>
+                </a:ext>
+              </a:extLst>
+            </wp:docPr>
+            <wp:cNvGraphicFramePr>
+              <a:graphicFrameLocks xmlns:a="http://schemas.openxmlformats.org/drawingml/2006/main" noChangeAspect="1"/>
+            </wp:cNvGraphicFramePr>
+            <a:graphic xmlns:a="http://schemas.openxmlformats.org/drawingml/2006/main">
+              <a:graphicData uri="http://schemas.openxmlformats.org/drawingml/2006/picture">
+                <pic:pic xmlns:pic="http://schemas.openxmlformats.org/drawingml/2006/picture">
+                  <pic:nvPicPr>
+                    <pic:cNvPr id="4" name="Picture 3" descr="A black background with white text&#10;&#10;Description automatically generated">
+                      <a:extLst>
+                        <a:ext uri="{FF2B5EF4-FFF2-40B4-BE49-F238E27FC236}">
+                          <a16:creationId xmlns:a16="http://schemas.microsoft.com/office/drawing/2014/main" id="{C1CA1E14-909E-816F-6D12-BFA5ED58AB73}"/>
+                        </a:ext>
+                      </a:extLst>
+                    </pic:cNvPr>
+                    <pic:cNvPicPr>
+                      <a:picLocks noChangeAspect="1"/>
+                    </pic:cNvPicPr>
+                  </pic:nvPicPr>
+                  <pic:blipFill>
+                    <a:blip r:embed="rId12"/>
+                    <a:stretch>
+                      <a:fillRect/>
+                    </a:stretch>
+                  </pic:blipFill>
+                  <pic:spPr>
+                    <a:xfrm>
+                      <a:off x="0" y="0"/>
+                      <a:ext cx="4203312" cy="846949"/>
+                    </a:xfrm>
+                    <a:prstGeom prst="rect">
+                      <a:avLst/>
+                    </a:prstGeom>
+                  </pic:spPr>
+                </pic:pic>
+              </a:graphicData>
+            </a:graphic>
+          </wp:inline>
+        </w:drawing>
+      </w:r>
+    </w:p>
+    <w:p>
+      <w:pPr>
+        <w:rPr>
+          <w:lang w:val="en-US"/>
+        </w:rPr>
+      </w:pPr>
+    </w:p>
+    <w:p>
+      <w:pPr>
+        <w:rPr>
+          <w:lang w:val="en-US"/>
+        </w:rPr>
+      </w:pPr>
+      <w:r>
+        <w:rPr>
+          <w:lang w:val="en-US"/>
+        </w:rPr>
+        <w:t>Search</w:t>
+      </w:r>
+    </w:p>
+    <w:p>
+      <w:pPr>
+        <w:rPr>
+          <w:lang w:val="en-US"/>
+        </w:rPr>
+      </w:pPr>
+      <w:r>
+        <w:drawing>
+          <wp:inline distT="0" distB="0" distL="0" distR="0" wp14:anchorId="6E5BB90C" wp14:editId="2A445477">
+            <wp:extent cx="4778188" cy="626882"/>
+            <wp:effectExtent l="0" t="0" r="0" b="0"/>
+            <wp:docPr id="933891488" name="Picture 4" descr="A black background with white text&#10;&#10;Description automatically generated">
+              <a:extLst xmlns:a="http://schemas.openxmlformats.org/drawingml/2006/main">
+                <a:ext uri="{FF2B5EF4-FFF2-40B4-BE49-F238E27FC236}">
+                  <a16:creationId xmlns:a16="http://schemas.microsoft.com/office/drawing/2014/main" id="{C3496ED3-F515-87CE-77D7-FBB4F8F4ED10}"/>
+                </a:ext>
+              </a:extLst>
+            </wp:docPr>
+            <wp:cNvGraphicFramePr>
+              <a:graphicFrameLocks xmlns:a="http://schemas.openxmlformats.org/drawingml/2006/main" noChangeAspect="1"/>
+            </wp:cNvGraphicFramePr>
+            <a:graphic xmlns:a="http://schemas.openxmlformats.org/drawingml/2006/main">
+              <a:graphicData uri="http://schemas.openxmlformats.org/drawingml/2006/picture">
+                <pic:pic xmlns:pic="http://schemas.openxmlformats.org/drawingml/2006/picture">
+                  <pic:nvPicPr>
+                    <pic:cNvPr id="5" name="Picture 4" descr="A black background with white text&#10;&#10;Description automatically generated">
+                      <a:extLst>
+                        <a:ext uri="{FF2B5EF4-FFF2-40B4-BE49-F238E27FC236}">
+                          <a16:creationId xmlns:a16="http://schemas.microsoft.com/office/drawing/2014/main" id="{C3496ED3-F515-87CE-77D7-FBB4F8F4ED10}"/>
+                        </a:ext>
+                      </a:extLst>
+                    </pic:cNvPr>
+                    <pic:cNvPicPr>
+                      <a:picLocks noChangeAspect="1"/>
+                    </pic:cNvPicPr>
+                  </pic:nvPicPr>
+                  <pic:blipFill>
+                    <a:blip r:embed="rId13"/>
+                    <a:stretch>
+                      <a:fillRect/>
+                    </a:stretch>
+                  </pic:blipFill>
+                  <pic:spPr>
+                    <a:xfrm>
+                      <a:off x="0" y="0"/>
+                      <a:ext cx="4880263" cy="640274"/>
+                    </a:xfrm>
+                    <a:prstGeom prst="rect">
+                      <a:avLst/>
+                    </a:prstGeom>
+                  </pic:spPr>
+                </pic:pic>
+              </a:graphicData>
+            </a:graphic>
+          </wp:inline>
+        </w:drawing>
+      </w:r>
+    </w:p>
+    <w:p>
+      <w:pPr>
+        <w:rPr>
+          <w:lang w:val="en-US"/>
+        </w:rPr>
+      </w:pPr>
+    </w:p>
+    <w:p>
+      <w:pPr>
+        <w:rPr>
+          <w:lang w:val="en-US"/>
+        </w:rPr>
+      </w:pPr>
+      <w:r>
+        <w:rPr>
+          <w:lang w:val="en-US"/>
+        </w:rPr>
+        <w:lastRenderedPageBreak/>
+        <w:t>Save</w:t>
+      </w:r>
+    </w:p>
+    <w:p>
+      <w:pPr>
+        <w:rPr>
+          <w:lang w:val="en-US"/>
+        </w:rPr>
+      </w:pPr>
+      <w:r>
+        <w:drawing>
+          <wp:inline distT="0" distB="0" distL="0" distR="0" wp14:anchorId="41B86860" wp14:editId="79BB3133">
+            <wp:extent cx="3540760" cy="746996"/>
+            <wp:effectExtent l="0" t="0" r="2540" b="2540"/>
+            <wp:docPr id="807910875" name="Picture 4" descr="A black background with white text&#10;&#10;Description automatically generated">
+              <a:extLst xmlns:a="http://schemas.openxmlformats.org/drawingml/2006/main">
+                <a:ext uri="{FF2B5EF4-FFF2-40B4-BE49-F238E27FC236}">
+                  <a16:creationId xmlns:a16="http://schemas.microsoft.com/office/drawing/2014/main" id="{41EBF059-EEB8-1FC6-2201-9D32A6222881}"/>
+                </a:ext>
+              </a:extLst>
+            </wp:docPr>
+            <wp:cNvGraphicFramePr>
+              <a:graphicFrameLocks xmlns:a="http://schemas.openxmlformats.org/drawingml/2006/main" noChangeAspect="1"/>
+            </wp:cNvGraphicFramePr>
+            <a:graphic xmlns:a="http://schemas.openxmlformats.org/drawingml/2006/main">
+              <a:graphicData uri="http://schemas.openxmlformats.org/drawingml/2006/picture">
+                <pic:pic xmlns:pic="http://schemas.openxmlformats.org/drawingml/2006/picture">
+                  <pic:nvPicPr>
+                    <pic:cNvPr id="5" name="Picture 4" descr="A black background with white text&#10;&#10;Description automatically generated">
+                      <a:extLst>
+                        <a:ext uri="{FF2B5EF4-FFF2-40B4-BE49-F238E27FC236}">
+                          <a16:creationId xmlns:a16="http://schemas.microsoft.com/office/drawing/2014/main" id="{41EBF059-EEB8-1FC6-2201-9D32A6222881}"/>
+                        </a:ext>
+                      </a:extLst>
+                    </pic:cNvPr>
+                    <pic:cNvPicPr>
+                      <a:picLocks noChangeAspect="1"/>
+                    </pic:cNvPicPr>
+                  </pic:nvPicPr>
+                  <pic:blipFill>
+                    <a:blip r:embed="rId14"/>
+                    <a:stretch>
+                      <a:fillRect/>
+                    </a:stretch>
+                  </pic:blipFill>
+                  <pic:spPr>
+                    <a:xfrm>
+                      <a:off x="0" y="0"/>
+                      <a:ext cx="3667486" cy="773731"/>
+                    </a:xfrm>
+                    <a:prstGeom prst="rect">
+                      <a:avLst/>
+                    </a:prstGeom>
+                  </pic:spPr>
+                </pic:pic>
+              </a:graphicData>
+            </a:graphic>
+          </wp:inline>
+        </w:drawing>
+      </w:r>
+    </w:p>
+    <w:p>
+      <w:pPr>
+        <w:rPr>
+          <w:lang w:val="en-US"/>
+        </w:rPr>
+      </w:pPr>
+    </w:p>
+    <w:p>
+      <w:pPr>
+        <w:rPr>
+          <w:lang w:val="en-US"/>
+        </w:rPr>
+      </w:pPr>
+      <w:r>
+        <w:rPr>
+          <w:lang w:val="en-US"/>
+        </w:rPr>
+        <w:t>Result</w:t>
+      </w:r>
+    </w:p>
+    <w:p>
+      <w:pPr>
+        <w:rPr>
+          <w:lang w:val="en-US"/>
+        </w:rPr>
+      </w:pPr>
+      <w:r>
+        <w:drawing>
+          <wp:inline distT="0" distB="0" distL="0" distR="0" wp14:anchorId="75516C83" wp14:editId="47B282D7">
+            <wp:extent cx="2877671" cy="6020842"/>
+            <wp:effectExtent l="0" t="0" r="5715" b="0"/>
+            <wp:docPr id="1369932490" name="Picture 3" descr="A screenshot of a computer program&#10;&#10;Description automatically generated">
+              <a:extLst xmlns:a="http://schemas.openxmlformats.org/drawingml/2006/main">
+                <a:ext uri="{FF2B5EF4-FFF2-40B4-BE49-F238E27FC236}">
+                  <a16:creationId xmlns:a16="http://schemas.microsoft.com/office/drawing/2014/main" id="{293781A6-A4CA-9D68-1C5A-C62FCED12254}"/>
+                </a:ext>
+              </a:extLst>
+            </wp:docPr>
+            <wp:cNvGraphicFramePr>
+              <a:graphicFrameLocks xmlns:a="http://schemas.openxmlformats.org/drawingml/2006/main" noChangeAspect="1"/>
+            </wp:cNvGraphicFramePr>
+            <a:graphic xmlns:a="http://schemas.openxmlformats.org/drawingml/2006/main">
+              <a:graphicData uri="http://schemas.openxmlformats.org/drawingml/2006/picture">
+                <pic:pic xmlns:pic="http://schemas.openxmlformats.org/drawingml/2006/picture">
+                  <pic:nvPicPr>
+                    <pic:cNvPr id="4" name="Picture 3" descr="A screenshot of a computer program&#10;&#10;Description automatically generated">
+                      <a:extLst>
+                        <a:ext uri="{FF2B5EF4-FFF2-40B4-BE49-F238E27FC236}">
+                          <a16:creationId xmlns:a16="http://schemas.microsoft.com/office/drawing/2014/main" id="{293781A6-A4CA-9D68-1C5A-C62FCED12254}"/>
+                        </a:ext>
+                      </a:extLst>
+                    </pic:cNvPr>
+                    <pic:cNvPicPr>
+                      <a:picLocks noChangeAspect="1"/>
+                    </pic:cNvPicPr>
+                  </pic:nvPicPr>
+                  <pic:blipFill>
+                    <a:blip r:embed="rId15"/>
+                    <a:stretch>
+                      <a:fillRect/>
+                    </a:stretch>
+                  </pic:blipFill>
+                  <pic:spPr>
+                    <a:xfrm>
+                      <a:off x="0" y="0"/>
+                      <a:ext cx="2903187" cy="6074229"/>
+                    </a:xfrm>
+                    <a:prstGeom prst="rect">
+                      <a:avLst/>
+                    </a:prstGeom>
+                  </pic:spPr>
+                </pic:pic>
+              </a:graphicData>
+            </a:graphic>
+          </wp:inline>
+        </w:drawing>
+      </w:r>
+    </w:p>
+    <w:p>
+      <w:pPr>
+        <w:rPr>
+          <w:lang w:val="en-US"/>
+        </w:rPr>
+      </w:pPr>
+    </w:p>
+    <w:p>
+      <w:pPr>
+        <w:rPr>
+          <w:lang w:val="en-US"/>
+        </w:rPr>
+      </w:pPr>
+      <w:r>
+        <w:rPr>
+          <w:lang w:val="en-US"/>
+        </w:rPr>
+        <w:lastRenderedPageBreak/>
+        <w:t>todolist.txt</w:t>
+      </w:r>
+    </w:p>
+    <w:p>
+      <w:pPr>
+        <w:rPr>
+          <w:rFonts w:hint="eastAsia"/>
+          <w:lang w:val="en-US"/>
+        </w:rPr>
+      </w:pPr>
+      <w:r>
+        <w:rPr>
+          <w:rFonts w:hint="eastAsia"/>
+          <w:noProof/>
+          <w:lang w:val="en-US"/>
+        </w:rPr>
+        <w:drawing>
+          <wp:inline distT="0" distB="0" distL="0" distR="0" wp14:anchorId="7757270B" wp14:editId="3F8E4B59">
+            <wp:extent cx="3949700" cy="3403600"/>
+            <wp:effectExtent l="0" t="0" r="0" b="0"/>
+            <wp:docPr id="283768410" name="Picture 1"/>
+            <wp:cNvGraphicFramePr>
+              <a:graphicFrameLocks xmlns:a="http://schemas.openxmlformats.org/drawingml/2006/main" noChangeAspect="1"/>
+            </wp:cNvGraphicFramePr>
+            <a:graphic xmlns:a="http://schemas.openxmlformats.org/drawingml/2006/main">
+              <a:graphicData uri="http://schemas.openxmlformats.org/drawingml/2006/picture">
+                <pic:pic xmlns:pic="http://schemas.openxmlformats.org/drawingml/2006/picture">
+                  <pic:nvPicPr>
+                    <pic:cNvPr id="283768410" name="Picture 283768410"/>
+                    <pic:cNvPicPr/>
+                  </pic:nvPicPr>
+                  <pic:blipFill>
+                    <a:blip r:embed="rId16">
+                      <a:extLst>
+                        <a:ext uri="{28A0092B-C50C-407E-A947-70E740481C1C}">
+                          <a14:useLocalDpi xmlns:a14="http://schemas.microsoft.com/office/drawing/2010/main" val="0"/>
+                        </a:ext>
+                      </a:extLst>
+                    </a:blip>
+                    <a:stretch>
+                      <a:fillRect/>
+                    </a:stretch>
+                  </pic:blipFill>
+                  <pic:spPr>
+                    <a:xfrm>
+                      <a:off x="0" y="0"/>
+                      <a:ext cx="3949700" cy="3403600"/>
+                    </a:xfrm>
+                    <a:prstGeom prst="rect">
+                      <a:avLst/>
+                    </a:prstGeom>
+                  </pic:spPr>
+                </pic:pic>
+              </a:graphicData>
+            </a:graphic>
+          </wp:inline>
+        </w:drawing>
+      </w:r>
     </w:p>
     <w:sectPr>
       <w:pgSz w:w="12240" w:h="15840"/>
@@ -774,7 +1895,6 @@
   <w:style w:type="character" w:default="1" w:styleId="DefaultParagraphFont">
     <w:name w:val="Default Paragraph Font"/>
     <w:uiPriority w:val="1"/>
-    <w:semiHidden/>
     <w:unhideWhenUsed/>
   </w:style>
   <w:style w:type="table" w:default="1" w:styleId="TableNormal">
@@ -1086,6 +2206,29 @@
       <w:smallCaps/>
       <w:color w:val="0F4761" w:themeColor="accent1" w:themeShade="BF"/>
       <w:spacing w:val="5"/>
+    </w:rPr>
+  </w:style>
+  <w:style w:type="character" w:styleId="Hyperlink">
+    <w:name w:val="Hyperlink"/>
+    <w:basedOn w:val="DefaultParagraphFont"/>
+    <w:uiPriority w:val="99"/>
+    <w:unhideWhenUsed/>
+    <w:rsid w:val="007876F1"/>
+    <w:rPr>
+      <w:color w:val="467886" w:themeColor="hyperlink"/>
+      <w:u w:val="single"/>
+    </w:rPr>
+  </w:style>
+  <w:style w:type="character" w:styleId="UnresolvedMention">
+    <w:name w:val="Unresolved Mention"/>
+    <w:basedOn w:val="DefaultParagraphFont"/>
+    <w:uiPriority w:val="99"/>
+    <w:semiHidden/>
+    <w:unhideWhenUsed/>
+    <w:rsid w:val="007876F1"/>
+    <w:rPr>
+      <w:color w:val="605E5C"/>
+      <w:shd w:val="clear" w:color="auto" w:fill="E1DFDD"/>
     </w:rPr>
   </w:style>
 </w:styles>

</xml_diff>